<commit_message>
Resubmitted lab 3 report
</commit_message>
<xml_diff>
--- a/LAB3_Report_Dhruv_Sean.docx
+++ b/LAB3_Report_Dhruv_Sean.docx
@@ -137,20 +137,6 @@
           <w:sz w:val="20"/>
         </w:rPr>
         <w:t>B) Hardware Design</w:t>
-      </w:r>
-    </w:p>
-    <w:p>
-      <w:pPr>
-        <w:pStyle w:val="BodyText"/>
-        <w:rPr>
-          <w:color w:val="000000"/>
-        </w:rPr>
-      </w:pPr>
-      <w:r>
-        <w:rPr>
-          <w:color w:val="000000"/>
-        </w:rPr>
-        <w:tab/>
       </w:r>
       <w:r>
         <w:rPr>
@@ -239,6 +225,47 @@
         </w:rPr>
         <w:t>as instructed by your TA)</w:t>
       </w:r>
+    </w:p>
+    <w:p>
+      <w:pPr>
+        <w:rPr>
+          <w:rFonts w:ascii="Times New Roman" w:hAnsi="Times New Roman"/>
+          <w:color w:val="000000"/>
+          <w:sz w:val="20"/>
+        </w:rPr>
+      </w:pPr>
+      <w:r>
+        <w:rPr>
+          <w:rFonts w:ascii="Times New Roman" w:hAnsi="Times New Roman"/>
+          <w:color w:val="000000"/>
+          <w:sz w:val="20"/>
+        </w:rPr>
+        <w:t>Files uploaded onto Github: Classroom</w:t>
+      </w:r>
+      <w:r>
+        <w:rPr>
+          <w:rFonts w:ascii="Times New Roman" w:hAnsi="Times New Roman"/>
+          <w:color w:val="000000"/>
+          <w:sz w:val="20"/>
+        </w:rPr>
+        <w:t xml:space="preserve">. </w:t>
+      </w:r>
+      <w:r>
+        <w:rPr>
+          <w:rFonts w:asciiTheme="minorHAnsi" w:eastAsiaTheme="minorHAnsi" w:hAnsiTheme="minorHAnsi" w:cs="Helvetica"/>
+          <w:sz w:val="20"/>
+          <w:szCs w:val="24"/>
+        </w:rPr>
+        <w:t>We have organized our software the same as the example</w:t>
+      </w:r>
+      <w:r>
+        <w:rPr>
+          <w:rFonts w:asciiTheme="minorHAnsi" w:eastAsiaTheme="minorHAnsi" w:hAnsiTheme="minorHAnsi" w:cs="Helvetica"/>
+          <w:sz w:val="20"/>
+          <w:szCs w:val="24"/>
+        </w:rPr>
+        <w:t xml:space="preserve"> and has the same call graph</w:t>
+      </w:r>
       <w:bookmarkStart w:id="0" w:name="_GoBack"/>
       <w:bookmarkEnd w:id="0"/>
     </w:p>
@@ -256,49 +283,6 @@
           <w:color w:val="000000"/>
           <w:sz w:val="20"/>
         </w:rPr>
-        <w:tab/>
-      </w:r>
-      <w:r>
-        <w:rPr>
-          <w:rFonts w:ascii="Times New Roman" w:hAnsi="Times New Roman"/>
-          <w:color w:val="000000"/>
-          <w:sz w:val="20"/>
-        </w:rPr>
-        <w:t xml:space="preserve">Files uploaded onto </w:t>
-      </w:r>
-      <w:proofErr w:type="spellStart"/>
-      <w:r>
-        <w:rPr>
-          <w:rFonts w:ascii="Times New Roman" w:hAnsi="Times New Roman"/>
-          <w:color w:val="000000"/>
-          <w:sz w:val="20"/>
-        </w:rPr>
-        <w:t>Github</w:t>
-      </w:r>
-      <w:proofErr w:type="spellEnd"/>
-      <w:r>
-        <w:rPr>
-          <w:rFonts w:ascii="Times New Roman" w:hAnsi="Times New Roman"/>
-          <w:color w:val="000000"/>
-          <w:sz w:val="20"/>
-        </w:rPr>
-        <w:t>: Classroom</w:t>
-      </w:r>
-    </w:p>
-    <w:p>
-      <w:pPr>
-        <w:rPr>
-          <w:rFonts w:ascii="Times New Roman" w:hAnsi="Times New Roman"/>
-          <w:color w:val="000000"/>
-          <w:sz w:val="20"/>
-        </w:rPr>
-      </w:pPr>
-      <w:r>
-        <w:rPr>
-          <w:rFonts w:ascii="Times New Roman" w:hAnsi="Times New Roman"/>
-          <w:color w:val="000000"/>
-          <w:sz w:val="20"/>
-        </w:rPr>
         <w:t xml:space="preserve">D) Measurement Data </w:t>
       </w:r>
     </w:p>
@@ -324,25 +308,7 @@
           <w:color w:val="000000"/>
           <w:sz w:val="20"/>
         </w:rPr>
-        <w:t xml:space="preserve">Plot the +5 and +3.3 supply voltages versus time and record the </w:t>
-      </w:r>
-      <w:proofErr w:type="spellStart"/>
-      <w:r>
-        <w:rPr>
-          <w:rFonts w:ascii="Times New Roman" w:hAnsi="Times New Roman"/>
-          <w:color w:val="000000"/>
-          <w:sz w:val="20"/>
-        </w:rPr>
-        <w:t>rms</w:t>
-      </w:r>
-      <w:proofErr w:type="spellEnd"/>
-      <w:r>
-        <w:rPr>
-          <w:rFonts w:ascii="Times New Roman" w:hAnsi="Times New Roman"/>
-          <w:color w:val="000000"/>
-          <w:sz w:val="20"/>
-        </w:rPr>
-        <w:t xml:space="preserve"> magnitudes</w:t>
+        <w:t>Plot the +5 and +3.3 supply voltages versus time and record the rms magnitudes</w:t>
       </w:r>
     </w:p>
     <w:p>
@@ -449,7 +415,6 @@
           <w:color w:val="000000"/>
           <w:sz w:val="20"/>
         </w:rPr>
-        <w:lastRenderedPageBreak/>
         <w:t>b) 3.3 Volt power supply</w:t>
       </w:r>
     </w:p>
@@ -577,7 +542,6 @@
           <w:sz w:val="20"/>
         </w:rPr>
       </w:pPr>
-      <w:proofErr w:type="gramStart"/>
       <w:r>
         <w:rPr>
           <w:rFonts w:ascii="Times New Roman" w:hAnsi="Times New Roman"/>
@@ -592,16 +556,7 @@
           <w:color w:val="000000"/>
           <w:sz w:val="20"/>
         </w:rPr>
-        <w:t>PWM</w:t>
-      </w:r>
-      <w:proofErr w:type="gramEnd"/>
-      <w:r>
-        <w:rPr>
-          <w:rFonts w:ascii="Times New Roman" w:hAnsi="Times New Roman"/>
-          <w:color w:val="000000"/>
-          <w:sz w:val="20"/>
-        </w:rPr>
-        <w:t xml:space="preserve"> output on PB</w:t>
+        <w:t>PWM output on PB</w:t>
       </w:r>
       <w:r>
         <w:rPr>
@@ -837,23 +792,13 @@
           <w:sz w:val="20"/>
         </w:rPr>
       </w:pPr>
-      <w:proofErr w:type="gramStart"/>
-      <w:r>
-        <w:rPr>
-          <w:rFonts w:ascii="Times New Roman" w:hAnsi="Times New Roman"/>
-          <w:color w:val="000000"/>
-          <w:sz w:val="20"/>
-        </w:rPr>
-        <w:t>a)Without</w:t>
-      </w:r>
-      <w:proofErr w:type="gramEnd"/>
-      <w:r>
-        <w:rPr>
-          <w:rFonts w:ascii="Times New Roman" w:hAnsi="Times New Roman"/>
-          <w:color w:val="000000"/>
-          <w:sz w:val="20"/>
-        </w:rPr>
-        <w:t xml:space="preserve"> alarm: 5v </w:t>
+      <w:r>
+        <w:rPr>
+          <w:rFonts w:ascii="Times New Roman" w:hAnsi="Times New Roman"/>
+          <w:color w:val="000000"/>
+          <w:sz w:val="20"/>
+        </w:rPr>
+        <w:t xml:space="preserve">a)Without alarm: 5v </w:t>
       </w:r>
       <w:r>
         <w:rPr>
@@ -874,7 +819,6 @@
           <w:sz w:val="20"/>
         </w:rPr>
       </w:pPr>
-      <w:proofErr w:type="gramStart"/>
       <w:r>
         <w:rPr>
           <w:rFonts w:ascii="Times New Roman" w:hAnsi="Times New Roman"/>
@@ -890,16 +834,7 @@
           <w:color w:val="000000"/>
           <w:sz w:val="20"/>
         </w:rPr>
-        <w:t>With</w:t>
-      </w:r>
-      <w:proofErr w:type="gramEnd"/>
-      <w:r>
-        <w:rPr>
-          <w:rFonts w:ascii="Times New Roman" w:hAnsi="Times New Roman"/>
-          <w:color w:val="000000"/>
-          <w:sz w:val="20"/>
-        </w:rPr>
-        <w:t xml:space="preserve"> Alarm :   5v </w:t>
+        <w:t xml:space="preserve">With Alarm :   5v </w:t>
       </w:r>
       <w:r>
         <w:rPr>
@@ -1236,19 +1171,8 @@
           <w:color w:val="000000"/>
           <w:sz w:val="20"/>
         </w:rPr>
-        <w:t xml:space="preserve">62.97352 </w:t>
-      </w:r>
-      <w:proofErr w:type="spellStart"/>
-      <w:r>
-        <w:rPr>
-          <w:rFonts w:ascii="Times New Roman" w:hAnsi="Times New Roman"/>
-          <w:b/>
-          <w:color w:val="000000"/>
-          <w:sz w:val="20"/>
-        </w:rPr>
-        <w:t>ms</w:t>
-      </w:r>
-      <w:proofErr w:type="spellEnd"/>
+        <w:t>62.97352 ms</w:t>
+      </w:r>
       <w:r>
         <w:rPr>
           <w:rFonts w:ascii="Times New Roman" w:hAnsi="Times New Roman"/>
@@ -1470,25 +1394,7 @@
           <w:color w:val="000000"/>
           <w:sz w:val="20"/>
         </w:rPr>
-        <w:t xml:space="preserve">       </w:t>
-      </w:r>
-      <w:proofErr w:type="spellStart"/>
-      <w:r>
-        <w:rPr>
-          <w:rFonts w:ascii="Times New Roman" w:hAnsi="Times New Roman"/>
-          <w:color w:val="000000"/>
-          <w:sz w:val="20"/>
-        </w:rPr>
-        <w:t>i</w:t>
-      </w:r>
-      <w:proofErr w:type="spellEnd"/>
-      <w:r>
-        <w:rPr>
-          <w:rFonts w:ascii="Times New Roman" w:hAnsi="Times New Roman"/>
-          <w:color w:val="000000"/>
-          <w:sz w:val="20"/>
-        </w:rPr>
-        <w:t>)</w:t>
+        <w:t xml:space="preserve">       i)</w:t>
       </w:r>
       <w:r>
         <w:rPr>
@@ -1537,25 +1443,7 @@
           <w:color w:val="000000"/>
           <w:sz w:val="20"/>
         </w:rPr>
-        <w:t xml:space="preserve">We can activate the sleep mode on the </w:t>
-      </w:r>
-      <w:proofErr w:type="spellStart"/>
-      <w:r>
-        <w:rPr>
-          <w:rFonts w:ascii="Times New Roman" w:hAnsi="Times New Roman"/>
-          <w:color w:val="000000"/>
-          <w:sz w:val="20"/>
-        </w:rPr>
-        <w:t>Stellaris</w:t>
-      </w:r>
-      <w:proofErr w:type="spellEnd"/>
-      <w:r>
-        <w:rPr>
-          <w:rFonts w:ascii="Times New Roman" w:hAnsi="Times New Roman"/>
-          <w:color w:val="000000"/>
-          <w:sz w:val="20"/>
-        </w:rPr>
-        <w:t xml:space="preserve"> for when the system is not running intricate activities. Like rewriting the screen or sounding the alarm. </w:t>
+        <w:t xml:space="preserve">We can activate the sleep mode on the Stellaris for when the system is not running intricate activities. Like rewriting the screen or sounding the alarm. </w:t>
       </w:r>
     </w:p>
     <w:p>

</xml_diff>